<commit_message>
add session 8 on reporting
</commit_message>
<xml_diff>
--- a/website/regression-reporting-example-studyhabits.docx
+++ b/website/regression-reporting-example-studyhabits.docx
@@ -1,6 +1,6 @@
 
 <file path=word/document.xml><?xml version="1.0" encoding="utf-8"?>
-<w:document xmlns:wpc="http://schemas.microsoft.com/office/word/2010/wordprocessingCanvas" xmlns:cx="http://schemas.microsoft.com/office/drawing/2014/chartex" xmlns:cx1="http://schemas.microsoft.com/office/drawing/2015/9/8/chartex" xmlns:cx2="http://schemas.microsoft.com/office/drawing/2015/10/21/chartex" xmlns:cx3="http://schemas.microsoft.com/office/drawing/2016/5/9/chartex" xmlns:cx4="http://schemas.microsoft.com/office/drawing/2016/5/10/chartex" xmlns:cx5="http://schemas.microsoft.com/office/drawing/2016/5/11/chartex" xmlns:cx6="http://schemas.microsoft.com/office/drawing/2016/5/12/chartex" xmlns:cx7="http://schemas.microsoft.com/office/drawing/2016/5/13/chartex" xmlns:cx8="http://schemas.microsoft.com/office/drawing/2016/5/14/chartex" xmlns:mc="http://schemas.openxmlformats.org/markup-compatibility/2006" xmlns:aink="http://schemas.microsoft.com/office/drawing/2016/ink" xmlns:am3d="http://schemas.microsoft.com/office/drawing/2017/model3d" xmlns:o="urn:schemas-microsoft-com:office:office" xmlns:oel="http://schemas.microsoft.com/office/2019/extlst" xmlns:r="http://schemas.openxmlformats.org/officeDocument/2006/relationships" xmlns:m="http://schemas.openxmlformats.org/officeDocument/2006/math" xmlns:v="urn:schemas-microsoft-com:vml" xmlns:wp14="http://schemas.microsoft.com/office/word/2010/wordprocessingDrawing" xmlns:wp="http://schemas.openxmlformats.org/drawingml/2006/wordprocessingDrawing" xmlns:w10="urn:schemas-microsoft-com:office:word" xmlns:w="http://schemas.openxmlformats.org/wordprocessingml/2006/main" xmlns:w14="http://schemas.microsoft.com/office/word/2010/wordml" xmlns:w15="http://schemas.microsoft.com/office/word/2012/wordml" xmlns:w16cex="http://schemas.microsoft.com/office/word/2018/wordml/cex" xmlns:w16cid="http://schemas.microsoft.com/office/word/2016/wordml/cid" xmlns:w16="http://schemas.microsoft.com/office/word/2018/wordml" xmlns:w16sdtdh="http://schemas.microsoft.com/office/word/2020/wordml/sdtdatahash" xmlns:w16se="http://schemas.microsoft.com/office/word/2015/wordml/symex" xmlns:wpg="http://schemas.microsoft.com/office/word/2010/wordprocessingGroup" xmlns:wpi="http://schemas.microsoft.com/office/word/2010/wordprocessingInk" xmlns:wne="http://schemas.microsoft.com/office/word/2006/wordml" xmlns:wps="http://schemas.microsoft.com/office/word/2010/wordprocessingShape" mc:Ignorable="w14 w15 w16se w16cid w16 w16cex w16sdtdh wp14">
+<w:document xmlns:wpc="http://schemas.microsoft.com/office/word/2010/wordprocessingCanvas" xmlns:cx="http://schemas.microsoft.com/office/drawing/2014/chartex" xmlns:cx1="http://schemas.microsoft.com/office/drawing/2015/9/8/chartex" xmlns:cx2="http://schemas.microsoft.com/office/drawing/2015/10/21/chartex" xmlns:cx3="http://schemas.microsoft.com/office/drawing/2016/5/9/chartex" xmlns:cx4="http://schemas.microsoft.com/office/drawing/2016/5/10/chartex" xmlns:cx5="http://schemas.microsoft.com/office/drawing/2016/5/11/chartex" xmlns:cx6="http://schemas.microsoft.com/office/drawing/2016/5/12/chartex" xmlns:cx7="http://schemas.microsoft.com/office/drawing/2016/5/13/chartex" xmlns:cx8="http://schemas.microsoft.com/office/drawing/2016/5/14/chartex" xmlns:mc="http://schemas.openxmlformats.org/markup-compatibility/2006" xmlns:aink="http://schemas.microsoft.com/office/drawing/2016/ink" xmlns:am3d="http://schemas.microsoft.com/office/drawing/2017/model3d" xmlns:o="urn:schemas-microsoft-com:office:office" xmlns:r="http://schemas.openxmlformats.org/officeDocument/2006/relationships" xmlns:m="http://schemas.openxmlformats.org/officeDocument/2006/math" xmlns:v="urn:schemas-microsoft-com:vml" xmlns:wp14="http://schemas.microsoft.com/office/word/2010/wordprocessingDrawing" xmlns:wp="http://schemas.openxmlformats.org/drawingml/2006/wordprocessingDrawing" xmlns:w10="urn:schemas-microsoft-com:office:word" xmlns:w="http://schemas.openxmlformats.org/wordprocessingml/2006/main" xmlns:w14="http://schemas.microsoft.com/office/word/2010/wordml" xmlns:w15="http://schemas.microsoft.com/office/word/2012/wordml" xmlns:w16cex="http://schemas.microsoft.com/office/word/2018/wordml/cex" xmlns:w16cid="http://schemas.microsoft.com/office/word/2016/wordml/cid" xmlns:w16="http://schemas.microsoft.com/office/word/2018/wordml" xmlns:w16sdtdh="http://schemas.microsoft.com/office/word/2020/wordml/sdtdatahash" xmlns:w16se="http://schemas.microsoft.com/office/word/2015/wordml/symex" xmlns:wpg="http://schemas.microsoft.com/office/word/2010/wordprocessingGroup" xmlns:wpi="http://schemas.microsoft.com/office/word/2010/wordprocessingInk" xmlns:wne="http://schemas.microsoft.com/office/word/2006/wordml" xmlns:wps="http://schemas.microsoft.com/office/word/2010/wordprocessingShape" mc:Ignorable="w14 w15 w16se w16cid w16 w16cex w16sdtdh wp14">
   <w:body>
     <w:p>
       <w:pPr>
@@ -304,7 +304,45 @@
               <w:rPr>
                 <w:rFonts w:ascii="Times" w:hAnsi="Times"/>
               </w:rPr>
-              <w:t>[…]</w:t>
+              <w:t>Academic a</w:t>
+            </w:r>
+            <w:r>
+              <w:rPr>
+                <w:rFonts w:ascii="Times" w:hAnsi="Times"/>
+              </w:rPr>
+              <w:t xml:space="preserve">chievement </w:t>
+            </w:r>
+            <w:r>
+              <w:rPr>
+                <w:rFonts w:ascii="Times" w:hAnsi="Times"/>
+              </w:rPr>
+              <w:t>in higher education is important to students</w:t>
+            </w:r>
+            <w:r>
+              <w:rPr>
+                <w:rFonts w:ascii="Times" w:hAnsi="Times"/>
+              </w:rPr>
+              <w:t>, and university lecturers are concerned to provide the best possible advice to their tutees</w:t>
+            </w:r>
+            <w:r>
+              <w:rPr>
+                <w:rFonts w:ascii="Times" w:hAnsi="Times"/>
+              </w:rPr>
+              <w:t xml:space="preserve">. </w:t>
+            </w:r>
+          </w:p>
+          <w:p>
+            <w:pPr>
+              <w:spacing w:after="120"/>
+              <w:rPr>
+                <w:rFonts w:ascii="Times" w:hAnsi="Times"/>
+              </w:rPr>
+            </w:pPr>
+            <w:r>
+              <w:rPr>
+                <w:rFonts w:ascii="Times" w:hAnsi="Times"/>
+              </w:rPr>
+              <w:t>Previous surveys of students have found correlations between number of hours worked and student attainment (Bloggs, 2020). However earlier work had provided evidence that students who worked consistently across over the entire academic year performed better than students who massed their practice in the weeks before assessments (Jones, 2010).</w:t>
             </w:r>
           </w:p>
         </w:tc>
@@ -375,7 +413,7 @@
               <w:rPr>
                 <w:rFonts w:ascii="Times" w:hAnsi="Times"/>
               </w:rPr>
-              <w:t xml:space="preserve">We predict that both car weight and the number of cylinders will be independent predictors of fuel economy. </w:t>
+              <w:t xml:space="preserve">Because students who work consistently may also accrue a greater number of hours, this study aims to disambiguate the effects of study duration and consistency. </w:t>
             </w:r>
           </w:p>
         </w:tc>
@@ -449,16 +487,146 @@
                 <w:sz w:val="20"/>
                 <w:szCs w:val="20"/>
               </w:rPr>
-              <w:t>the answer to and need to collect more data on. It</w:t>
-            </w:r>
-            <w:r>
-              <w:rPr>
-                <w:rFonts w:asciiTheme="majorHAnsi" w:hAnsiTheme="majorHAnsi" w:cstheme="majorHAnsi"/>
-                <w:color w:val="000000"/>
-                <w:sz w:val="20"/>
-                <w:szCs w:val="20"/>
-              </w:rPr>
-              <w:t xml:space="preserve"> makes </w:t>
+              <w:t xml:space="preserve">the answer to and need to collect more data on. </w:t>
+            </w:r>
+            <w:r>
+              <w:rPr>
+                <w:rFonts w:asciiTheme="majorHAnsi" w:hAnsiTheme="majorHAnsi" w:cstheme="majorHAnsi"/>
+                <w:color w:val="000000"/>
+                <w:sz w:val="20"/>
+                <w:szCs w:val="20"/>
+              </w:rPr>
+              <w:t>This motivates running the study described in the methods.</w:t>
+            </w:r>
+          </w:p>
+        </w:tc>
+        <w:tc>
+          <w:tcPr>
+            <w:tcW w:w="379" w:type="dxa"/>
+          </w:tcPr>
+          <w:p>
+            <w:pPr>
+              <w:spacing w:after="120"/>
+              <w:rPr>
+                <w:rFonts w:asciiTheme="majorHAnsi" w:hAnsiTheme="majorHAnsi" w:cstheme="majorHAnsi"/>
+                <w:color w:val="000000"/>
+                <w:sz w:val="20"/>
+                <w:szCs w:val="20"/>
+              </w:rPr>
+            </w:pPr>
+            <w:r>
+              <w:rPr>
+                <w:rFonts w:asciiTheme="majorHAnsi" w:hAnsiTheme="majorHAnsi" w:cstheme="majorHAnsi"/>
+                <w:color w:val="000000"/>
+                <w:sz w:val="20"/>
+                <w:szCs w:val="20"/>
+              </w:rPr>
+              <w:t>1</w:t>
+            </w:r>
+          </w:p>
+        </w:tc>
+      </w:tr>
+      <w:tr>
+        <w:tc>
+          <w:tcPr>
+            <w:tcW w:w="3686" w:type="dxa"/>
+          </w:tcPr>
+          <w:p>
+            <w:pPr>
+              <w:spacing w:after="120"/>
+              <w:rPr>
+                <w:rFonts w:ascii="Times" w:hAnsi="Times"/>
+              </w:rPr>
+            </w:pPr>
+            <w:r>
+              <w:rPr>
+                <w:rFonts w:ascii="Times" w:hAnsi="Times"/>
+              </w:rPr>
+              <w:t xml:space="preserve">We predict that both </w:t>
+            </w:r>
+            <w:r>
+              <w:rPr>
+                <w:rFonts w:ascii="Times" w:hAnsi="Times"/>
+              </w:rPr>
+              <w:t xml:space="preserve">total hours </w:t>
+            </w:r>
+            <w:proofErr w:type="gramStart"/>
+            <w:r>
+              <w:rPr>
+                <w:rFonts w:ascii="Times" w:hAnsi="Times"/>
+              </w:rPr>
+              <w:t>studied</w:t>
+            </w:r>
+            <w:proofErr w:type="gramEnd"/>
+            <w:r>
+              <w:rPr>
+                <w:rFonts w:ascii="Times" w:hAnsi="Times"/>
+              </w:rPr>
+              <w:t xml:space="preserve"> </w:t>
+            </w:r>
+            <w:r>
+              <w:rPr>
+                <w:rFonts w:ascii="Times" w:hAnsi="Times"/>
+              </w:rPr>
+              <w:t xml:space="preserve">and the </w:t>
+            </w:r>
+            <w:r>
+              <w:rPr>
+                <w:rFonts w:ascii="Times" w:hAnsi="Times"/>
+              </w:rPr>
+              <w:t xml:space="preserve">consistency of study </w:t>
+            </w:r>
+            <w:r>
+              <w:rPr>
+                <w:rFonts w:ascii="Times" w:hAnsi="Times"/>
+              </w:rPr>
+              <w:t xml:space="preserve">will be independent predictors </w:t>
+            </w:r>
+            <w:r>
+              <w:rPr>
+                <w:rFonts w:ascii="Times" w:hAnsi="Times"/>
+              </w:rPr>
+              <w:t>of assessment performance</w:t>
+            </w:r>
+            <w:r>
+              <w:rPr>
+                <w:rFonts w:ascii="Times" w:hAnsi="Times"/>
+              </w:rPr>
+              <w:t>.</w:t>
+            </w:r>
+          </w:p>
+        </w:tc>
+        <w:tc>
+          <w:tcPr>
+            <w:tcW w:w="4961" w:type="dxa"/>
+          </w:tcPr>
+          <w:p>
+            <w:pPr>
+              <w:spacing w:after="120"/>
+              <w:rPr>
+                <w:rFonts w:asciiTheme="majorHAnsi" w:hAnsiTheme="majorHAnsi" w:cstheme="majorHAnsi"/>
+                <w:color w:val="000000"/>
+                <w:sz w:val="20"/>
+                <w:szCs w:val="20"/>
+              </w:rPr>
+            </w:pPr>
+            <w:r>
+              <w:rPr>
+                <w:rFonts w:asciiTheme="majorHAnsi" w:hAnsiTheme="majorHAnsi" w:cstheme="majorHAnsi"/>
+                <w:color w:val="000000"/>
+                <w:sz w:val="20"/>
+                <w:szCs w:val="20"/>
+              </w:rPr>
+              <w:t>The introduction should</w:t>
+            </w:r>
+            <w:r>
+              <w:rPr>
+                <w:rFonts w:asciiTheme="majorHAnsi" w:hAnsiTheme="majorHAnsi" w:cstheme="majorHAnsi"/>
+                <w:color w:val="000000"/>
+                <w:sz w:val="20"/>
+                <w:szCs w:val="20"/>
+              </w:rPr>
+              <w:t xml:space="preserve"> make </w:t>
             </w:r>
             <w:r>
               <w:rPr>
@@ -476,36 +644,16 @@
                 <w:sz w:val="20"/>
                 <w:szCs w:val="20"/>
               </w:rPr>
-              <w:t xml:space="preserve">one specific prediction that </w:t>
-            </w:r>
-            <w:r>
-              <w:rPr>
-                <w:rFonts w:asciiTheme="majorHAnsi" w:hAnsiTheme="majorHAnsi" w:cstheme="majorHAnsi"/>
-                <w:color w:val="000000"/>
-                <w:sz w:val="20"/>
-                <w:szCs w:val="20"/>
-              </w:rPr>
-              <w:t xml:space="preserve">motivates running the </w:t>
-            </w:r>
-            <w:proofErr w:type="gramStart"/>
-            <w:r>
-              <w:rPr>
-                <w:rFonts w:asciiTheme="majorHAnsi" w:hAnsiTheme="majorHAnsi" w:cstheme="majorHAnsi"/>
-                <w:color w:val="000000"/>
-                <w:sz w:val="20"/>
-                <w:szCs w:val="20"/>
-              </w:rPr>
-              <w:t>study, and</w:t>
-            </w:r>
-            <w:proofErr w:type="gramEnd"/>
-            <w:r>
-              <w:rPr>
-                <w:rFonts w:asciiTheme="majorHAnsi" w:hAnsiTheme="majorHAnsi" w:cstheme="majorHAnsi"/>
-                <w:color w:val="000000"/>
-                <w:sz w:val="20"/>
-                <w:szCs w:val="20"/>
-              </w:rPr>
-              <w:t xml:space="preserve"> </w:t>
+              <w:t>one specific predictio</w:t>
+            </w:r>
+            <w:r>
+              <w:rPr>
+                <w:rFonts w:asciiTheme="majorHAnsi" w:hAnsiTheme="majorHAnsi" w:cstheme="majorHAnsi"/>
+                <w:color w:val="000000"/>
+                <w:sz w:val="20"/>
+                <w:szCs w:val="20"/>
+              </w:rPr>
+              <w:t xml:space="preserve">n that </w:t>
             </w:r>
             <w:r>
               <w:rPr>
@@ -523,16 +671,16 @@
                 <w:sz w:val="20"/>
                 <w:szCs w:val="20"/>
               </w:rPr>
-              <w:t>in the sections that follow</w:t>
-            </w:r>
-            <w:r>
-              <w:rPr>
-                <w:rFonts w:asciiTheme="majorHAnsi" w:hAnsiTheme="majorHAnsi" w:cstheme="majorHAnsi"/>
-                <w:color w:val="000000"/>
-                <w:sz w:val="20"/>
-                <w:szCs w:val="20"/>
-              </w:rPr>
-              <w:t>.</w:t>
+              <w:t xml:space="preserve">in the </w:t>
+            </w:r>
+            <w:r>
+              <w:rPr>
+                <w:rFonts w:asciiTheme="majorHAnsi" w:hAnsiTheme="majorHAnsi" w:cstheme="majorHAnsi"/>
+                <w:color w:val="000000"/>
+                <w:sz w:val="20"/>
+                <w:szCs w:val="20"/>
+              </w:rPr>
+              <w:t>results section.</w:t>
             </w:r>
           </w:p>
         </w:tc>
@@ -550,15 +698,6 @@
                 <w:szCs w:val="20"/>
               </w:rPr>
             </w:pPr>
-            <w:r>
-              <w:rPr>
-                <w:rFonts w:asciiTheme="majorHAnsi" w:hAnsiTheme="majorHAnsi" w:cstheme="majorHAnsi"/>
-                <w:color w:val="000000"/>
-                <w:sz w:val="20"/>
-                <w:szCs w:val="20"/>
-              </w:rPr>
-              <w:t>1</w:t>
-            </w:r>
           </w:p>
         </w:tc>
       </w:tr>
@@ -693,7 +832,23 @@
                 <w:sz w:val="20"/>
                 <w:szCs w:val="20"/>
               </w:rPr>
-              <w:t xml:space="preserve"> study, and the choice of should be an ‘obvious’ way of answering the question posed. </w:t>
+              <w:t xml:space="preserve"> study, and the </w:t>
+            </w:r>
+            <w:r>
+              <w:rPr>
+                <w:rFonts w:asciiTheme="majorHAnsi" w:hAnsiTheme="majorHAnsi" w:cstheme="majorHAnsi"/>
+                <w:sz w:val="20"/>
+                <w:szCs w:val="20"/>
+              </w:rPr>
+              <w:t xml:space="preserve">methods we have chosen </w:t>
+            </w:r>
+            <w:r>
+              <w:rPr>
+                <w:rFonts w:asciiTheme="majorHAnsi" w:hAnsiTheme="majorHAnsi" w:cstheme="majorHAnsi"/>
+                <w:sz w:val="20"/>
+                <w:szCs w:val="20"/>
+              </w:rPr>
+              <w:t xml:space="preserve">should be an ‘obvious’ way of answering the question posed. </w:t>
             </w:r>
           </w:p>
         </w:tc>
@@ -729,7 +884,31 @@
               <w:rPr>
                 <w:rFonts w:ascii="Times" w:hAnsi="Times"/>
               </w:rPr>
-              <w:t>We used linear regression to predict fuel economy from weight and number of engine cylinders. We compared alternative models using a Bayes Factor. […]</w:t>
+              <w:t xml:space="preserve">We used linear regression to predict </w:t>
+            </w:r>
+            <w:r>
+              <w:rPr>
+                <w:rFonts w:ascii="Times" w:hAnsi="Times"/>
+              </w:rPr>
+              <w:t>assessment performance</w:t>
+            </w:r>
+            <w:r>
+              <w:rPr>
+                <w:rFonts w:ascii="Times" w:hAnsi="Times"/>
+              </w:rPr>
+              <w:t xml:space="preserve"> from </w:t>
+            </w:r>
+            <w:r>
+              <w:rPr>
+                <w:rFonts w:ascii="Times" w:hAnsi="Times"/>
+              </w:rPr>
+              <w:t>study duration and study consistency</w:t>
+            </w:r>
+            <w:r>
+              <w:rPr>
+                <w:rFonts w:ascii="Times" w:hAnsi="Times"/>
+              </w:rPr>
+              <w:t>. We compared alternative models using a Bayes Factor. […]</w:t>
             </w:r>
           </w:p>
         </w:tc>
@@ -916,8 +1095,222 @@
               <w:rPr>
                 <w:rFonts w:ascii="Times" w:hAnsi="Times"/>
               </w:rPr>
-              <w:t xml:space="preserve">Fuel economy data were obtained for 32 cars. Car weights ranged from 686 to 2460kg (mean = 1459, SD=443), and models in this sample had between 4 and 8 cylinders. Fuel economy ranged from 10 to 34mpg (mean = 20, SD=6).  </w:t>
-            </w:r>
+              <w:t>D</w:t>
+            </w:r>
+            <w:r>
+              <w:rPr>
+                <w:rFonts w:ascii="Times" w:hAnsi="Times"/>
+              </w:rPr>
+              <w:t xml:space="preserve">ata were obtained for </w:t>
+            </w:r>
+            <w:r>
+              <w:rPr>
+                <w:rFonts w:ascii="Times" w:hAnsi="Times"/>
+              </w:rPr>
+              <w:t>300 student</w:t>
+            </w:r>
+            <w:r>
+              <w:rPr>
+                <w:rFonts w:ascii="Times" w:hAnsi="Times"/>
+              </w:rPr>
+              <w:t>s</w:t>
+            </w:r>
+            <w:r>
+              <w:rPr>
+                <w:rFonts w:ascii="Times" w:hAnsi="Times"/>
+              </w:rPr>
+              <w:t xml:space="preserve">. </w:t>
+            </w:r>
+            <w:r>
+              <w:rPr>
+                <w:rFonts w:ascii="Times" w:hAnsi="Times"/>
+              </w:rPr>
+              <w:t xml:space="preserve">Grades ranged </w:t>
+            </w:r>
+            <w:r>
+              <w:rPr>
+                <w:rFonts w:ascii="Times" w:hAnsi="Times"/>
+              </w:rPr>
+              <w:t xml:space="preserve">from </w:t>
+            </w:r>
+            <w:r>
+              <w:rPr>
+                <w:rFonts w:ascii="Times" w:hAnsi="Times"/>
+              </w:rPr>
+              <w:t xml:space="preserve">21 to 90% </w:t>
+            </w:r>
+            <w:r>
+              <w:rPr>
+                <w:rFonts w:ascii="Times" w:hAnsi="Times"/>
+              </w:rPr>
+              <w:t>(mean =</w:t>
+            </w:r>
+            <w:r>
+              <w:rPr>
+                <w:rFonts w:ascii="Times" w:hAnsi="Times"/>
+              </w:rPr>
+              <w:t xml:space="preserve"> </w:t>
+            </w:r>
+            <w:r>
+              <w:rPr>
+                <w:rFonts w:ascii="Times" w:hAnsi="Times"/>
+              </w:rPr>
+              <w:t>59.2%</w:t>
+            </w:r>
+            <w:r>
+              <w:rPr>
+                <w:rFonts w:ascii="Times" w:hAnsi="Times"/>
+              </w:rPr>
+              <w:t>, SD</w:t>
+            </w:r>
+            <w:r>
+              <w:rPr>
+                <w:rFonts w:ascii="Times" w:hAnsi="Times"/>
+              </w:rPr>
+              <w:t xml:space="preserve"> </w:t>
+            </w:r>
+            <w:r>
+              <w:rPr>
+                <w:rFonts w:ascii="Times" w:hAnsi="Times"/>
+              </w:rPr>
+              <w:t>=</w:t>
+            </w:r>
+            <w:r>
+              <w:rPr>
+                <w:rFonts w:ascii="Times" w:hAnsi="Times"/>
+              </w:rPr>
+              <w:t xml:space="preserve"> </w:t>
+            </w:r>
+            <w:r>
+              <w:rPr>
+                <w:rFonts w:ascii="Times" w:hAnsi="Times"/>
+              </w:rPr>
+              <w:t>9.57</w:t>
+            </w:r>
+            <w:r>
+              <w:rPr>
+                <w:rFonts w:ascii="Times" w:hAnsi="Times"/>
+              </w:rPr>
+              <w:t>)</w:t>
+            </w:r>
+            <w:r>
+              <w:rPr>
+                <w:rFonts w:ascii="Times" w:hAnsi="Times"/>
+              </w:rPr>
+              <w:t xml:space="preserve">. Students worked </w:t>
+            </w:r>
+            <w:r>
+              <w:rPr>
+                <w:rFonts w:ascii="Times" w:hAnsi="Times"/>
+              </w:rPr>
+              <w:t xml:space="preserve">between </w:t>
+            </w:r>
+            <w:r>
+              <w:rPr>
+                <w:rFonts w:ascii="Times" w:hAnsi="Times"/>
+              </w:rPr>
+              <w:t>14 and 41 hours (mean = 24.8, SD = 4.</w:t>
+            </w:r>
+            <w:r>
+              <w:rPr>
+                <w:rFonts w:ascii="Times" w:hAnsi="Times"/>
+              </w:rPr>
+              <w:t>8</w:t>
+            </w:r>
+            <w:r>
+              <w:rPr>
+                <w:rFonts w:ascii="Times" w:hAnsi="Times"/>
+              </w:rPr>
+              <w:t>9)</w:t>
+            </w:r>
+            <w:r>
+              <w:rPr>
+                <w:rFonts w:ascii="Times" w:hAnsi="Times"/>
+              </w:rPr>
+              <w:t>.</w:t>
+            </w:r>
+            <w:r>
+              <w:rPr>
+                <w:rFonts w:ascii="Times" w:hAnsi="Times"/>
+              </w:rPr>
+              <w:t xml:space="preserve"> Most students (N=140) rated themselves 3 out </w:t>
+            </w:r>
+            <w:proofErr w:type="gramStart"/>
+            <w:r>
+              <w:rPr>
+                <w:rFonts w:ascii="Times" w:hAnsi="Times"/>
+              </w:rPr>
+              <w:t>of</w:t>
+            </w:r>
+            <w:r>
+              <w:rPr>
+                <w:rFonts w:ascii="Times" w:hAnsi="Times"/>
+              </w:rPr>
+              <w:t xml:space="preserve"> </w:t>
+            </w:r>
+            <w:r>
+              <w:rPr>
+                <w:rFonts w:ascii="Times" w:hAnsi="Times"/>
+              </w:rPr>
+              <w:t xml:space="preserve"> </w:t>
+            </w:r>
+            <w:r>
+              <w:rPr>
+                <w:rFonts w:ascii="Times" w:hAnsi="Times"/>
+              </w:rPr>
+              <w:t>5</w:t>
+            </w:r>
+            <w:proofErr w:type="gramEnd"/>
+            <w:r>
+              <w:rPr>
+                <w:rFonts w:ascii="Times" w:hAnsi="Times"/>
+              </w:rPr>
+              <w:t xml:space="preserve"> on the consistent</w:t>
+            </w:r>
+            <w:r>
+              <w:rPr>
+                <w:rFonts w:ascii="Times" w:hAnsi="Times"/>
+              </w:rPr>
+              <w:t>-</w:t>
+            </w:r>
+            <w:r>
+              <w:rPr>
+                <w:rFonts w:ascii="Times" w:hAnsi="Times"/>
+              </w:rPr>
+              <w:t>working scale</w:t>
+            </w:r>
+            <w:r>
+              <w:rPr>
+                <w:rFonts w:ascii="Times" w:hAnsi="Times"/>
+              </w:rPr>
+              <w:t xml:space="preserve"> (mean = 3.33, SD = 0.85</w:t>
+            </w:r>
+            <w:r>
+              <w:rPr>
+                <w:rFonts w:ascii="Times" w:hAnsi="Times"/>
+              </w:rPr>
+              <w:t>1</w:t>
+            </w:r>
+            <w:r>
+              <w:rPr>
+                <w:rFonts w:ascii="Times" w:hAnsi="Times"/>
+              </w:rPr>
+              <w:t>)</w:t>
+            </w:r>
+            <w:r>
+              <w:rPr>
+                <w:rFonts w:ascii="Times" w:hAnsi="Times"/>
+              </w:rPr>
+              <w:t>.</w:t>
+            </w:r>
+          </w:p>
+          <w:p>
+            <w:pPr>
+              <w:spacing w:after="120"/>
+              <w:rPr>
+                <w:rFonts w:ascii="Times" w:hAnsi="Times"/>
+              </w:rPr>
+            </w:pPr>
           </w:p>
         </w:tc>
         <w:tc>
@@ -1073,7 +1466,55 @@
               <w:rPr>
                 <w:rFonts w:ascii="Times" w:hAnsi="Times"/>
               </w:rPr>
-              <w:t>… that both cylinders and weight were correlated with fuel economy.</w:t>
+              <w:t xml:space="preserve">… that both </w:t>
+            </w:r>
+            <w:r>
+              <w:rPr>
+                <w:rFonts w:ascii="Times" w:hAnsi="Times"/>
+              </w:rPr>
+              <w:t>number of working hours</w:t>
+            </w:r>
+            <w:r>
+              <w:rPr>
+                <w:rFonts w:ascii="Times" w:hAnsi="Times"/>
+              </w:rPr>
+              <w:t xml:space="preserve"> and </w:t>
+            </w:r>
+            <w:r>
+              <w:rPr>
+                <w:rFonts w:ascii="Times" w:hAnsi="Times"/>
+              </w:rPr>
+              <w:t xml:space="preserve">working consistently </w:t>
+            </w:r>
+            <w:r>
+              <w:rPr>
+                <w:rFonts w:ascii="Times" w:hAnsi="Times"/>
+              </w:rPr>
+              <w:t xml:space="preserve">were </w:t>
+            </w:r>
+            <w:r>
+              <w:rPr>
+                <w:rFonts w:ascii="Times" w:hAnsi="Times"/>
+              </w:rPr>
+              <w:t>associated</w:t>
+            </w:r>
+            <w:r>
+              <w:rPr>
+                <w:rFonts w:ascii="Times" w:hAnsi="Times"/>
+              </w:rPr>
+              <w:t xml:space="preserve"> with </w:t>
+            </w:r>
+            <w:r>
+              <w:rPr>
+                <w:rFonts w:ascii="Times" w:hAnsi="Times"/>
+              </w:rPr>
+              <w:t>higher grades</w:t>
+            </w:r>
+            <w:r>
+              <w:rPr>
+                <w:rFonts w:ascii="Times" w:hAnsi="Times"/>
+              </w:rPr>
+              <w:t>.</w:t>
             </w:r>
           </w:p>
         </w:tc>
@@ -1191,7 +1632,47 @@
                 <w:sz w:val="20"/>
                 <w:szCs w:val="20"/>
               </w:rPr>
-              <w:t>. Relationship between weight and fuel economy, coloured by number of cylinders.</w:t>
+              <w:t xml:space="preserve">. Relationship between </w:t>
+            </w:r>
+            <w:r>
+              <w:rPr>
+                <w:rFonts w:ascii="Times" w:hAnsi="Times"/>
+                <w:i/>
+                <w:iCs/>
+                <w:sz w:val="20"/>
+                <w:szCs w:val="20"/>
+              </w:rPr>
+              <w:t>grades and working hours</w:t>
+            </w:r>
+            <w:r>
+              <w:rPr>
+                <w:rFonts w:ascii="Times" w:hAnsi="Times"/>
+                <w:i/>
+                <w:iCs/>
+                <w:sz w:val="20"/>
+                <w:szCs w:val="20"/>
+              </w:rPr>
+              <w:t>/</w:t>
+            </w:r>
+            <w:r>
+              <w:rPr>
+                <w:rFonts w:ascii="Times" w:hAnsi="Times"/>
+                <w:i/>
+                <w:iCs/>
+                <w:sz w:val="20"/>
+                <w:szCs w:val="20"/>
+              </w:rPr>
+              <w:t>working consistently</w:t>
+            </w:r>
+            <w:r>
+              <w:rPr>
+                <w:rFonts w:ascii="Times" w:hAnsi="Times"/>
+                <w:i/>
+                <w:iCs/>
+                <w:sz w:val="20"/>
+                <w:szCs w:val="20"/>
+              </w:rPr>
+              <w:t>.</w:t>
             </w:r>
           </w:p>
           <w:p>
@@ -1207,10 +1688,10 @@
                 <w:noProof/>
               </w:rPr>
               <w:drawing>
-                <wp:inline distT="0" distB="0" distL="0" distR="0" wp14:anchorId="2AE1F8E1" wp14:editId="5681200F">
-                  <wp:extent cx="2892358" cy="1446179"/>
-                  <wp:effectExtent l="0" t="0" r="3810" b="1905"/>
-                  <wp:docPr id="2" name="Picture 2" descr="Chart, scatter chart&#10;&#10;Description automatically generated"/>
+                <wp:inline distT="0" distB="0" distL="0" distR="0" wp14:anchorId="16456D9D" wp14:editId="3E8D51A3">
+                  <wp:extent cx="2510590" cy="1569119"/>
+                  <wp:effectExtent l="0" t="0" r="4445" b="0"/>
+                  <wp:docPr id="1" name="Picture 1"/>
                   <wp:cNvGraphicFramePr>
                     <a:graphicFrameLocks xmlns:a="http://schemas.openxmlformats.org/drawingml/2006/main" noChangeAspect="1"/>
                   </wp:cNvGraphicFramePr>
@@ -1218,11 +1699,11 @@
                     <a:graphicData uri="http://schemas.openxmlformats.org/drawingml/2006/picture">
                       <pic:pic xmlns:pic="http://schemas.openxmlformats.org/drawingml/2006/picture">
                         <pic:nvPicPr>
-                          <pic:cNvPr id="2" name="Picture 2" descr="Chart, scatter chart&#10;&#10;Description automatically generated"/>
+                          <pic:cNvPr id="1" name="Picture 1"/>
                           <pic:cNvPicPr/>
                         </pic:nvPicPr>
                         <pic:blipFill>
-                          <a:blip r:embed="rId5" cstate="print">
+                          <a:blip r:embed="rId6">
                             <a:extLst>
                               <a:ext uri="{28A0092B-C50C-407E-A947-70E740481C1C}">
                                 <a14:useLocalDpi xmlns:a14="http://schemas.microsoft.com/office/drawing/2010/main" val="0"/>
@@ -1236,7 +1717,7 @@
                         <pic:spPr>
                           <a:xfrm>
                             <a:off x="0" y="0"/>
-                            <a:ext cx="2987492" cy="1493746"/>
+                            <a:ext cx="2529405" cy="1580879"/>
                           </a:xfrm>
                           <a:prstGeom prst="rect">
                             <a:avLst/>
@@ -1281,6 +1762,89 @@
               </w:rPr>
               <w:t>Figures should be included roughly where they are mentioned in the text (although some journals ask for them to be at the very end, after the references). Each figure should have a descriptive title with a figure number. All axes should be labelled clearly and include the units of measurement.</w:t>
             </w:r>
+            <w:r>
+              <w:rPr>
+                <w:rFonts w:asciiTheme="majorHAnsi" w:hAnsiTheme="majorHAnsi" w:cstheme="majorHAnsi"/>
+                <w:color w:val="000000"/>
+                <w:sz w:val="20"/>
+                <w:szCs w:val="20"/>
+              </w:rPr>
+              <w:t xml:space="preserve"> This </w:t>
+            </w:r>
+            <w:r>
+              <w:rPr>
+                <w:rFonts w:asciiTheme="majorHAnsi" w:hAnsiTheme="majorHAnsi" w:cstheme="majorHAnsi"/>
+                <w:color w:val="000000"/>
+                <w:sz w:val="20"/>
+                <w:szCs w:val="20"/>
+              </w:rPr>
+              <w:t>example</w:t>
+            </w:r>
+            <w:r>
+              <w:rPr>
+                <w:rFonts w:asciiTheme="majorHAnsi" w:hAnsiTheme="majorHAnsi" w:cstheme="majorHAnsi"/>
+                <w:color w:val="000000"/>
+                <w:sz w:val="20"/>
+                <w:szCs w:val="20"/>
+              </w:rPr>
+              <w:t xml:space="preserve"> combines two different variables, but you may need to create two separate plots</w:t>
+            </w:r>
+            <w:r>
+              <w:rPr>
+                <w:rFonts w:asciiTheme="majorHAnsi" w:hAnsiTheme="majorHAnsi" w:cstheme="majorHAnsi"/>
+                <w:color w:val="000000"/>
+                <w:sz w:val="20"/>
+                <w:szCs w:val="20"/>
+              </w:rPr>
+              <w:t xml:space="preserve"> (this </w:t>
+            </w:r>
+            <w:r>
+              <w:rPr>
+                <w:rFonts w:asciiTheme="majorHAnsi" w:hAnsiTheme="majorHAnsi" w:cstheme="majorHAnsi"/>
+                <w:color w:val="000000"/>
+                <w:sz w:val="20"/>
+                <w:szCs w:val="20"/>
+              </w:rPr>
+              <w:t>was</w:t>
+            </w:r>
+            <w:r>
+              <w:rPr>
+                <w:rFonts w:asciiTheme="majorHAnsi" w:hAnsiTheme="majorHAnsi" w:cstheme="majorHAnsi"/>
+                <w:color w:val="000000"/>
+                <w:sz w:val="20"/>
+                <w:szCs w:val="20"/>
+              </w:rPr>
+              <w:t xml:space="preserve"> not covered in the </w:t>
+            </w:r>
+            <w:proofErr w:type="spellStart"/>
+            <w:r>
+              <w:rPr>
+                <w:rFonts w:asciiTheme="majorHAnsi" w:hAnsiTheme="majorHAnsi" w:cstheme="majorHAnsi"/>
+                <w:color w:val="000000"/>
+                <w:sz w:val="20"/>
+                <w:szCs w:val="20"/>
+              </w:rPr>
+              <w:t>lifesavr</w:t>
+            </w:r>
+            <w:proofErr w:type="spellEnd"/>
+            <w:r>
+              <w:rPr>
+                <w:rFonts w:asciiTheme="majorHAnsi" w:hAnsiTheme="majorHAnsi" w:cstheme="majorHAnsi"/>
+                <w:color w:val="000000"/>
+                <w:sz w:val="20"/>
+                <w:szCs w:val="20"/>
+              </w:rPr>
+              <w:t xml:space="preserve"> sessions)</w:t>
+            </w:r>
+            <w:r>
+              <w:rPr>
+                <w:rFonts w:asciiTheme="majorHAnsi" w:hAnsiTheme="majorHAnsi" w:cstheme="majorHAnsi"/>
+                <w:color w:val="000000"/>
+                <w:sz w:val="20"/>
+                <w:szCs w:val="20"/>
+              </w:rPr>
+              <w:t>.</w:t>
+            </w:r>
           </w:p>
         </w:tc>
         <w:tc>
@@ -1325,7 +1889,43 @@
               <w:rPr>
                 <w:rFonts w:ascii="Times" w:hAnsi="Times"/>
               </w:rPr>
-              <w:t xml:space="preserve">To test whether cylinders and weight were independent predictors of fuel economy, and to estimate the strength of these relationships… </w:t>
+              <w:t xml:space="preserve">To test whether </w:t>
+            </w:r>
+            <w:r>
+              <w:rPr>
+                <w:rFonts w:ascii="Times" w:hAnsi="Times"/>
+              </w:rPr>
+              <w:t xml:space="preserve">hours </w:t>
+            </w:r>
+            <w:r>
+              <w:rPr>
+                <w:rFonts w:ascii="Times" w:hAnsi="Times"/>
+              </w:rPr>
+              <w:t xml:space="preserve">and </w:t>
+            </w:r>
+            <w:r>
+              <w:rPr>
+                <w:rFonts w:ascii="Times" w:hAnsi="Times"/>
+              </w:rPr>
+              <w:t xml:space="preserve">consistency </w:t>
+            </w:r>
+            <w:r>
+              <w:rPr>
+                <w:rFonts w:ascii="Times" w:hAnsi="Times"/>
+              </w:rPr>
+              <w:t xml:space="preserve">were independent predictors of </w:t>
+            </w:r>
+            <w:r>
+              <w:rPr>
+                <w:rFonts w:ascii="Times" w:hAnsi="Times"/>
+              </w:rPr>
+              <w:t>grades</w:t>
+            </w:r>
+            <w:r>
+              <w:rPr>
+                <w:rFonts w:ascii="Times" w:hAnsi="Times"/>
+              </w:rPr>
+              <w:t xml:space="preserve">, and to estimate the strength of these relationships… </w:t>
             </w:r>
           </w:p>
         </w:tc>
@@ -1395,7 +1995,43 @@
               <w:rPr>
                 <w:rFonts w:ascii="Times" w:hAnsi="Times"/>
               </w:rPr>
-              <w:t xml:space="preserve">…we ran two linear regression models. Model A included only weight as a predictor; Model B included both weight and the number of cylinders. </w:t>
+              <w:t xml:space="preserve">…we ran two linear regression models. Model A included only </w:t>
+            </w:r>
+            <w:r>
+              <w:rPr>
+                <w:rFonts w:ascii="Times" w:hAnsi="Times"/>
+              </w:rPr>
+              <w:t>study hours</w:t>
+            </w:r>
+            <w:r>
+              <w:rPr>
+                <w:rFonts w:ascii="Times" w:hAnsi="Times"/>
+              </w:rPr>
+              <w:t xml:space="preserve"> as a predictor; Model B included both </w:t>
+            </w:r>
+            <w:r>
+              <w:rPr>
+                <w:rFonts w:ascii="Times" w:hAnsi="Times"/>
+              </w:rPr>
+              <w:t>hours</w:t>
+            </w:r>
+            <w:r>
+              <w:rPr>
+                <w:rFonts w:ascii="Times" w:hAnsi="Times"/>
+              </w:rPr>
+              <w:t xml:space="preserve"> and the </w:t>
+            </w:r>
+            <w:r>
+              <w:rPr>
+                <w:rFonts w:ascii="Times" w:hAnsi="Times"/>
+              </w:rPr>
+              <w:t>consistency</w:t>
+            </w:r>
+            <w:r>
+              <w:rPr>
+                <w:rFonts w:ascii="Times" w:hAnsi="Times"/>
+              </w:rPr>
+              <w:t xml:space="preserve">. </w:t>
             </w:r>
           </w:p>
         </w:tc>
@@ -1576,7 +2212,23 @@
                 <w:sz w:val="20"/>
                 <w:szCs w:val="20"/>
               </w:rPr>
-              <w:t xml:space="preserve"> for the beta values) this is preferred. I</w:t>
+              <w:t xml:space="preserve"> for the beta values) this is </w:t>
+            </w:r>
+            <w:r>
+              <w:rPr>
+                <w:rFonts w:asciiTheme="majorHAnsi" w:hAnsiTheme="majorHAnsi" w:cstheme="majorHAnsi"/>
+                <w:sz w:val="20"/>
+                <w:szCs w:val="20"/>
+              </w:rPr>
+              <w:t xml:space="preserve">often </w:t>
+            </w:r>
+            <w:r>
+              <w:rPr>
+                <w:rFonts w:asciiTheme="majorHAnsi" w:hAnsiTheme="majorHAnsi" w:cstheme="majorHAnsi"/>
+                <w:sz w:val="20"/>
+                <w:szCs w:val="20"/>
+              </w:rPr>
+              <w:t>preferred. I</w:t>
             </w:r>
             <w:r>
               <w:rPr>
@@ -1700,14 +2352,14 @@
         <w:tblLook w:val="04A0" w:firstRow="1" w:lastRow="0" w:firstColumn="1" w:lastColumn="0" w:noHBand="0" w:noVBand="1"/>
       </w:tblPr>
       <w:tblGrid>
-        <w:gridCol w:w="1116"/>
-        <w:gridCol w:w="916"/>
-        <w:gridCol w:w="1550"/>
-        <w:gridCol w:w="733"/>
+        <w:gridCol w:w="1194"/>
+        <w:gridCol w:w="1000"/>
+        <w:gridCol w:w="1250"/>
+        <w:gridCol w:w="666"/>
         <w:gridCol w:w="222"/>
-        <w:gridCol w:w="1000"/>
-        <w:gridCol w:w="1550"/>
-        <w:gridCol w:w="633"/>
+        <w:gridCol w:w="1100"/>
+        <w:gridCol w:w="1350"/>
+        <w:gridCol w:w="666"/>
       </w:tblGrid>
       <w:tr>
         <w:tc>
@@ -1750,15 +2402,7 @@
               </w:rPr>
               <w:t>Model A</w:t>
             </w:r>
-          </w:p>
-        </w:tc>
-        <w:tc>
-          <w:tcPr>
-            <w:tcW w:w="0" w:type="auto"/>
-          </w:tcPr>
-          <w:p>
-            <w:pPr>
-              <w:spacing w:line="360" w:lineRule="auto"/>
+            <w:r>
               <w:rPr>
                 <w:rFonts w:ascii="Times" w:hAnsi="Times"/>
                 <w:i/>
@@ -1766,7 +2410,8 @@
                 <w:sz w:val="20"/>
                 <w:szCs w:val="20"/>
               </w:rPr>
-            </w:pPr>
+              <w:t>*</w:t>
+            </w:r>
           </w:p>
         </w:tc>
         <w:tc>
@@ -1818,7 +2463,15 @@
                 <w:szCs w:val="20"/>
               </w:rPr>
             </w:pPr>
-            <w:r>
+          </w:p>
+        </w:tc>
+        <w:tc>
+          <w:tcPr>
+            <w:tcW w:w="0" w:type="auto"/>
+          </w:tcPr>
+          <w:p>
+            <w:pPr>
+              <w:spacing w:line="360" w:lineRule="auto"/>
               <w:rPr>
                 <w:rFonts w:ascii="Times" w:hAnsi="Times"/>
                 <w:i/>
@@ -1826,7 +2479,26 @@
                 <w:sz w:val="20"/>
                 <w:szCs w:val="20"/>
               </w:rPr>
-              <w:t>Model B*</w:t>
+            </w:pPr>
+            <w:r>
+              <w:rPr>
+                <w:rFonts w:ascii="Times" w:hAnsi="Times"/>
+                <w:i/>
+                <w:iCs/>
+                <w:sz w:val="20"/>
+                <w:szCs w:val="20"/>
+              </w:rPr>
+              <w:t>Model B</w:t>
+            </w:r>
+            <w:r>
+              <w:rPr>
+                <w:rFonts w:ascii="Times" w:hAnsi="Times"/>
+                <w:i/>
+                <w:iCs/>
+                <w:sz w:val="20"/>
+                <w:szCs w:val="20"/>
+              </w:rPr>
+              <w:t>**</w:t>
             </w:r>
           </w:p>
         </w:tc>
@@ -2110,7 +2782,7 @@
                 <w:sz w:val="20"/>
                 <w:szCs w:val="20"/>
               </w:rPr>
-              <w:t>37.287</w:t>
+              <w:t>38.4</w:t>
             </w:r>
           </w:p>
         </w:tc>
@@ -2133,7 +2805,37 @@
                 <w:rFonts w:ascii="Times" w:hAnsi="Times"/>
                 <w:color w:val="000000"/>
               </w:rPr>
-              <w:t>[33.452, 41.122]</w:t>
+              <w:t>[</w:t>
+            </w:r>
+            <w:r>
+              <w:rPr>
+                <w:rFonts w:ascii="Times" w:hAnsi="Times"/>
+                <w:color w:val="000000"/>
+              </w:rPr>
+              <w:t>33.3</w:t>
+            </w:r>
+            <w:proofErr w:type="gramStart"/>
+            <w:r>
+              <w:rPr>
+                <w:rFonts w:ascii="Times" w:hAnsi="Times"/>
+                <w:color w:val="000000"/>
+              </w:rPr>
+              <w:t xml:space="preserve">, </w:t>
+            </w:r>
+            <w:r>
+              <w:rPr>
+                <w:rFonts w:ascii="Times" w:hAnsi="Times"/>
+                <w:color w:val="000000"/>
+              </w:rPr>
+              <w:t xml:space="preserve"> 43.5</w:t>
+            </w:r>
+            <w:proofErr w:type="gramEnd"/>
+            <w:r>
+              <w:rPr>
+                <w:rFonts w:ascii="Times" w:hAnsi="Times"/>
+                <w:color w:val="000000"/>
+              </w:rPr>
+              <w:t>]</w:t>
             </w:r>
           </w:p>
         </w:tc>
@@ -2186,9 +2888,20 @@
             <w:r>
               <w:rPr>
                 <w:rFonts w:ascii="Times" w:hAnsi="Times"/>
-                <w:color w:val="000000"/>
-              </w:rPr>
-              <w:t>39.687</w:t>
+              </w:rPr>
+              <w:t>3</w:t>
+            </w:r>
+            <w:r>
+              <w:rPr>
+                <w:rFonts w:ascii="Times" w:hAnsi="Times"/>
+              </w:rPr>
+              <w:t>4</w:t>
+            </w:r>
+            <w:r>
+              <w:rPr>
+                <w:rFonts w:ascii="Times" w:hAnsi="Times"/>
+              </w:rPr>
+              <w:t>.4</w:t>
             </w:r>
           </w:p>
         </w:tc>
@@ -2211,7 +2924,35 @@
                 <w:rFonts w:ascii="Times" w:hAnsi="Times"/>
                 <w:color w:val="000000"/>
               </w:rPr>
-              <w:t xml:space="preserve">[36.179, 43.195] </w:t>
+              <w:t>[</w:t>
+            </w:r>
+            <w:r>
+              <w:rPr>
+                <w:rFonts w:ascii="Times" w:hAnsi="Times"/>
+                <w:color w:val="000000"/>
+              </w:rPr>
+              <w:t>28.9</w:t>
+            </w:r>
+            <w:r>
+              <w:rPr>
+                <w:rFonts w:ascii="Times" w:hAnsi="Times"/>
+                <w:color w:val="000000"/>
+              </w:rPr>
+              <w:t xml:space="preserve">, </w:t>
+            </w:r>
+            <w:r>
+              <w:rPr>
+                <w:rFonts w:ascii="Times" w:hAnsi="Times"/>
+                <w:color w:val="000000"/>
+              </w:rPr>
+              <w:t>39.8</w:t>
+            </w:r>
+            <w:r>
+              <w:rPr>
+                <w:rFonts w:ascii="Times" w:hAnsi="Times"/>
+                <w:color w:val="000000"/>
+              </w:rPr>
+              <w:t>]</w:t>
             </w:r>
           </w:p>
         </w:tc>
@@ -2252,7 +2993,7 @@
                 <w:sz w:val="20"/>
                 <w:szCs w:val="20"/>
               </w:rPr>
-              <w:t>Weight</w:t>
+              <w:t>Hours</w:t>
             </w:r>
           </w:p>
         </w:tc>
@@ -2275,7 +3016,7 @@
                 <w:sz w:val="20"/>
                 <w:szCs w:val="20"/>
               </w:rPr>
-              <w:t>-0.012</w:t>
+              <w:t>0.838</w:t>
             </w:r>
           </w:p>
         </w:tc>
@@ -2298,7 +3039,57 @@
                 <w:rFonts w:ascii="Times" w:hAnsi="Times"/>
                 <w:color w:val="000000"/>
               </w:rPr>
-              <w:t xml:space="preserve">[-0.014, -0.009] </w:t>
+              <w:t>[</w:t>
+            </w:r>
+            <w:r>
+              <w:rPr>
+                <w:rFonts w:ascii="Times" w:hAnsi="Times"/>
+                <w:color w:val="000000"/>
+              </w:rPr>
+              <w:t>0.636</w:t>
+            </w:r>
+            <w:r>
+              <w:rPr>
+                <w:rFonts w:ascii="Times" w:hAnsi="Times"/>
+                <w:color w:val="000000"/>
+              </w:rPr>
+              <w:t xml:space="preserve">, </w:t>
+            </w:r>
+            <w:r>
+              <w:rPr>
+                <w:rFonts w:ascii="Times" w:hAnsi="Times"/>
+                <w:color w:val="000000"/>
+              </w:rPr>
+              <w:t>1.04</w:t>
+            </w:r>
+            <w:r>
+              <w:rPr>
+                <w:rFonts w:ascii="Times" w:hAnsi="Times"/>
+                <w:color w:val="000000"/>
+              </w:rPr>
+              <w:t xml:space="preserve">] </w:t>
+            </w:r>
+          </w:p>
+        </w:tc>
+        <w:tc>
+          <w:tcPr>
+            <w:tcW w:w="0" w:type="auto"/>
+          </w:tcPr>
+          <w:p>
+            <w:pPr>
+              <w:pStyle w:val="HTMLPreformatted"/>
+              <w:spacing w:line="360" w:lineRule="auto"/>
+              <w:rPr>
+                <w:rFonts w:ascii="Times" w:hAnsi="Times"/>
+                <w:color w:val="000000"/>
+              </w:rPr>
+            </w:pPr>
+            <w:r>
+              <w:rPr>
+                <w:rFonts w:ascii="Times" w:hAnsi="Times"/>
+                <w:color w:val="000000"/>
+              </w:rPr>
+              <w:t>0.429</w:t>
             </w:r>
           </w:p>
         </w:tc>
@@ -2316,13 +3107,6 @@
                 <w:color w:val="000000"/>
               </w:rPr>
             </w:pPr>
-            <w:r>
-              <w:rPr>
-                <w:rFonts w:ascii="Times" w:hAnsi="Times"/>
-                <w:color w:val="000000"/>
-              </w:rPr>
-              <w:t>-10.46</w:t>
-            </w:r>
           </w:p>
         </w:tc>
         <w:tc>
@@ -2339,6 +3123,18 @@
                 <w:color w:val="000000"/>
               </w:rPr>
             </w:pPr>
+            <w:r>
+              <w:rPr>
+                <w:rFonts w:ascii="Times" w:hAnsi="Times"/>
+              </w:rPr>
+              <w:t>0.</w:t>
+            </w:r>
+            <w:r>
+              <w:rPr>
+                <w:rFonts w:ascii="Times" w:hAnsi="Times"/>
+              </w:rPr>
+              <w:t>689</w:t>
+            </w:r>
           </w:p>
         </w:tc>
         <w:tc>
@@ -2360,7 +3156,128 @@
                 <w:rFonts w:ascii="Times" w:hAnsi="Times"/>
                 <w:color w:val="000000"/>
               </w:rPr>
-              <w:t>-0.007</w:t>
+              <w:t>[</w:t>
+            </w:r>
+            <w:r>
+              <w:rPr>
+                <w:rFonts w:ascii="Times" w:hAnsi="Times"/>
+                <w:color w:val="000000"/>
+              </w:rPr>
+              <w:t>0.477</w:t>
+            </w:r>
+            <w:r>
+              <w:rPr>
+                <w:rFonts w:ascii="Times" w:hAnsi="Times"/>
+                <w:color w:val="000000"/>
+              </w:rPr>
+              <w:t xml:space="preserve">, </w:t>
+            </w:r>
+            <w:r>
+              <w:rPr>
+                <w:rFonts w:ascii="Times" w:hAnsi="Times"/>
+                <w:color w:val="000000"/>
+              </w:rPr>
+              <w:t>0.901</w:t>
+            </w:r>
+            <w:r>
+              <w:rPr>
+                <w:rFonts w:ascii="Times" w:hAnsi="Times"/>
+                <w:color w:val="000000"/>
+              </w:rPr>
+              <w:t xml:space="preserve">] </w:t>
+            </w:r>
+          </w:p>
+        </w:tc>
+        <w:tc>
+          <w:tcPr>
+            <w:tcW w:w="0" w:type="auto"/>
+          </w:tcPr>
+          <w:p>
+            <w:pPr>
+              <w:pStyle w:val="HTMLPreformatted"/>
+              <w:spacing w:line="360" w:lineRule="auto"/>
+              <w:rPr>
+                <w:rFonts w:ascii="Times" w:hAnsi="Times"/>
+                <w:color w:val="000000"/>
+              </w:rPr>
+            </w:pPr>
+            <w:r>
+              <w:rPr>
+                <w:rFonts w:ascii="Times" w:hAnsi="Times"/>
+                <w:color w:val="000000"/>
+              </w:rPr>
+              <w:t>0.353</w:t>
+            </w:r>
+          </w:p>
+        </w:tc>
+      </w:tr>
+      <w:tr>
+        <w:tc>
+          <w:tcPr>
+            <w:tcW w:w="0" w:type="auto"/>
+          </w:tcPr>
+          <w:p>
+            <w:pPr>
+              <w:spacing w:line="360" w:lineRule="auto"/>
+              <w:rPr>
+                <w:rFonts w:ascii="Times" w:hAnsi="Times"/>
+                <w:sz w:val="20"/>
+                <w:szCs w:val="20"/>
+              </w:rPr>
+            </w:pPr>
+            <w:r>
+              <w:rPr>
+                <w:rFonts w:ascii="Times" w:hAnsi="Times"/>
+                <w:sz w:val="20"/>
+                <w:szCs w:val="20"/>
+              </w:rPr>
+              <w:t>Consistency</w:t>
+            </w:r>
+          </w:p>
+        </w:tc>
+        <w:tc>
+          <w:tcPr>
+            <w:tcW w:w="0" w:type="auto"/>
+          </w:tcPr>
+          <w:p>
+            <w:pPr>
+              <w:spacing w:line="360" w:lineRule="auto"/>
+              <w:rPr>
+                <w:rFonts w:ascii="Times" w:hAnsi="Times"/>
+                <w:sz w:val="20"/>
+                <w:szCs w:val="20"/>
+              </w:rPr>
+            </w:pPr>
+            <w:r>
+              <w:rPr>
+                <w:rFonts w:ascii="Times" w:hAnsi="Times"/>
+                <w:sz w:val="20"/>
+                <w:szCs w:val="20"/>
+              </w:rPr>
+              <w:t>—</w:t>
+            </w:r>
+          </w:p>
+        </w:tc>
+        <w:tc>
+          <w:tcPr>
+            <w:tcW w:w="0" w:type="auto"/>
+          </w:tcPr>
+          <w:p>
+            <w:pPr>
+              <w:spacing w:line="360" w:lineRule="auto"/>
+              <w:rPr>
+                <w:rFonts w:ascii="Times" w:hAnsi="Times"/>
+                <w:sz w:val="20"/>
+                <w:szCs w:val="20"/>
+              </w:rPr>
+            </w:pPr>
+            <w:r>
+              <w:rPr>
+                <w:rFonts w:ascii="Times" w:hAnsi="Times"/>
+                <w:sz w:val="20"/>
+                <w:szCs w:val="20"/>
+              </w:rPr>
+              <w:t>—</w:t>
             </w:r>
           </w:p>
         </w:tc>
@@ -2381,9 +3298,8 @@
             <w:r>
               <w:rPr>
                 <w:rFonts w:ascii="Times" w:hAnsi="Times"/>
-                <w:color w:val="000000"/>
-              </w:rPr>
-              <w:t>[-0.010, -0.004]</w:t>
+              </w:rPr>
+              <w:t>—</w:t>
             </w:r>
           </w:p>
         </w:tc>
@@ -2401,84 +3317,6 @@
                 <w:color w:val="000000"/>
               </w:rPr>
             </w:pPr>
-            <w:r>
-              <w:rPr>
-                <w:rFonts w:ascii="Times" w:hAnsi="Times"/>
-                <w:color w:val="000000"/>
-              </w:rPr>
-              <w:t>-6.25</w:t>
-            </w:r>
-          </w:p>
-        </w:tc>
-      </w:tr>
-      <w:tr>
-        <w:tc>
-          <w:tcPr>
-            <w:tcW w:w="0" w:type="auto"/>
-          </w:tcPr>
-          <w:p>
-            <w:pPr>
-              <w:spacing w:line="360" w:lineRule="auto"/>
-              <w:rPr>
-                <w:rFonts w:ascii="Times" w:hAnsi="Times"/>
-                <w:sz w:val="20"/>
-                <w:szCs w:val="20"/>
-              </w:rPr>
-            </w:pPr>
-            <w:r>
-              <w:rPr>
-                <w:rFonts w:ascii="Times" w:hAnsi="Times"/>
-                <w:sz w:val="20"/>
-                <w:szCs w:val="20"/>
-              </w:rPr>
-              <w:t>Cylinders</w:t>
-            </w:r>
-          </w:p>
-        </w:tc>
-        <w:tc>
-          <w:tcPr>
-            <w:tcW w:w="0" w:type="auto"/>
-          </w:tcPr>
-          <w:p>
-            <w:pPr>
-              <w:spacing w:line="360" w:lineRule="auto"/>
-              <w:rPr>
-                <w:rFonts w:ascii="Times" w:hAnsi="Times"/>
-                <w:sz w:val="20"/>
-                <w:szCs w:val="20"/>
-              </w:rPr>
-            </w:pPr>
-            <w:r>
-              <w:rPr>
-                <w:rFonts w:ascii="Times" w:hAnsi="Times"/>
-                <w:sz w:val="20"/>
-                <w:szCs w:val="20"/>
-              </w:rPr>
-              <w:t>—</w:t>
-            </w:r>
-          </w:p>
-        </w:tc>
-        <w:tc>
-          <w:tcPr>
-            <w:tcW w:w="0" w:type="auto"/>
-          </w:tcPr>
-          <w:p>
-            <w:pPr>
-              <w:spacing w:line="360" w:lineRule="auto"/>
-              <w:rPr>
-                <w:rFonts w:ascii="Times" w:hAnsi="Times"/>
-                <w:sz w:val="20"/>
-                <w:szCs w:val="20"/>
-              </w:rPr>
-            </w:pPr>
-            <w:r>
-              <w:rPr>
-                <w:rFonts w:ascii="Times" w:hAnsi="Times"/>
-                <w:sz w:val="20"/>
-                <w:szCs w:val="20"/>
-              </w:rPr>
-              <w:t>—</w:t>
-            </w:r>
           </w:p>
         </w:tc>
         <w:tc>
@@ -2495,6 +3333,13 @@
                 <w:color w:val="000000"/>
               </w:rPr>
             </w:pPr>
+            <w:r>
+              <w:rPr>
+                <w:rFonts w:ascii="Times" w:hAnsi="Times"/>
+                <w:color w:val="000000"/>
+              </w:rPr>
+              <w:t>2.31</w:t>
+            </w:r>
           </w:p>
         </w:tc>
         <w:tc>
@@ -2511,6 +3356,41 @@
                 <w:color w:val="000000"/>
               </w:rPr>
             </w:pPr>
+            <w:r>
+              <w:rPr>
+                <w:rFonts w:ascii="Times" w:hAnsi="Times"/>
+                <w:color w:val="000000"/>
+              </w:rPr>
+              <w:t>[</w:t>
+            </w:r>
+            <w:r>
+              <w:rPr>
+                <w:rFonts w:ascii="Times" w:hAnsi="Times"/>
+                <w:color w:val="000000"/>
+              </w:rPr>
+              <w:t>1.09</w:t>
+            </w:r>
+            <w:r>
+              <w:rPr>
+                <w:rFonts w:ascii="Times" w:hAnsi="Times"/>
+                <w:color w:val="000000"/>
+              </w:rPr>
+              <w:t xml:space="preserve">, </w:t>
+            </w:r>
+            <w:r>
+              <w:rPr>
+                <w:rFonts w:ascii="Times" w:hAnsi="Times"/>
+                <w:color w:val="000000"/>
+              </w:rPr>
+              <w:t>3.53</w:t>
+            </w:r>
+            <w:r>
+              <w:rPr>
+                <w:rFonts w:ascii="Times" w:hAnsi="Times"/>
+                <w:color w:val="000000"/>
+              </w:rPr>
+              <w:t>]</w:t>
+            </w:r>
           </w:p>
         </w:tc>
         <w:tc>
@@ -2520,7 +3400,6 @@
           <w:p>
             <w:pPr>
               <w:pStyle w:val="HTMLPreformatted"/>
-              <w:shd w:val="clear" w:color="auto" w:fill="FFFFFF"/>
               <w:spacing w:line="360" w:lineRule="auto"/>
               <w:rPr>
                 <w:rFonts w:ascii="Times" w:hAnsi="Times"/>
@@ -2532,53 +3411,7 @@
                 <w:rFonts w:ascii="Times" w:hAnsi="Times"/>
                 <w:color w:val="000000"/>
               </w:rPr>
-              <w:t>-1.508</w:t>
-            </w:r>
-          </w:p>
-        </w:tc>
-        <w:tc>
-          <w:tcPr>
-            <w:tcW w:w="0" w:type="auto"/>
-          </w:tcPr>
-          <w:p>
-            <w:pPr>
-              <w:pStyle w:val="HTMLPreformatted"/>
-              <w:shd w:val="clear" w:color="auto" w:fill="FFFFFF"/>
-              <w:spacing w:line="360" w:lineRule="auto"/>
-              <w:rPr>
-                <w:rFonts w:ascii="Times" w:hAnsi="Times"/>
-                <w:color w:val="000000"/>
-              </w:rPr>
-            </w:pPr>
-            <w:r>
-              <w:rPr>
-                <w:rFonts w:ascii="Times" w:hAnsi="Times"/>
-                <w:color w:val="000000"/>
-              </w:rPr>
-              <w:t xml:space="preserve">[-2.356, -0.659] </w:t>
-            </w:r>
-          </w:p>
-        </w:tc>
-        <w:tc>
-          <w:tcPr>
-            <w:tcW w:w="0" w:type="auto"/>
-          </w:tcPr>
-          <w:p>
-            <w:pPr>
-              <w:pStyle w:val="HTMLPreformatted"/>
-              <w:shd w:val="clear" w:color="auto" w:fill="FFFFFF"/>
-              <w:spacing w:line="360" w:lineRule="auto"/>
-              <w:rPr>
-                <w:rFonts w:ascii="Times" w:hAnsi="Times"/>
-                <w:color w:val="000000"/>
-              </w:rPr>
-            </w:pPr>
-            <w:r>
-              <w:rPr>
-                <w:rFonts w:ascii="Times" w:hAnsi="Times"/>
-                <w:color w:val="000000"/>
-              </w:rPr>
-              <w:t>-5.39</w:t>
+              <w:t>0.206</w:t>
             </w:r>
           </w:p>
         </w:tc>
@@ -2646,7 +3479,7 @@
                 <w:sz w:val="20"/>
                 <w:szCs w:val="20"/>
               </w:rPr>
-              <w:t>0.75</w:t>
+              <w:t>0.181</w:t>
             </w:r>
           </w:p>
         </w:tc>
@@ -2714,7 +3547,7 @@
                 <w:sz w:val="20"/>
                 <w:szCs w:val="20"/>
               </w:rPr>
-              <w:t>0.82</w:t>
+              <w:t>0.215</w:t>
             </w:r>
           </w:p>
         </w:tc>
@@ -2781,6 +3614,39 @@
           <w:sz w:val="20"/>
           <w:szCs w:val="20"/>
         </w:rPr>
+        <w:t xml:space="preserve">Bayes Factor in favour of Model </w:t>
+      </w:r>
+      <w:r>
+        <w:rPr>
+          <w:rFonts w:ascii="Times" w:hAnsi="Times"/>
+          <w:sz w:val="20"/>
+          <w:szCs w:val="20"/>
+        </w:rPr>
+        <w:t>A vs. null model &gt; 10,000</w:t>
+      </w:r>
+    </w:p>
+    <w:p>
+      <w:pPr>
+        <w:rPr>
+          <w:rFonts w:ascii="Times" w:hAnsi="Times"/>
+          <w:sz w:val="20"/>
+          <w:szCs w:val="20"/>
+        </w:rPr>
+      </w:pPr>
+      <w:r>
+        <w:rPr>
+          <w:rFonts w:ascii="Times" w:hAnsi="Times"/>
+          <w:sz w:val="20"/>
+          <w:szCs w:val="20"/>
+        </w:rPr>
+        <w:t xml:space="preserve">* </w:t>
+      </w:r>
+      <w:r>
+        <w:rPr>
+          <w:rFonts w:ascii="Times" w:hAnsi="Times"/>
+          <w:sz w:val="20"/>
+          <w:szCs w:val="20"/>
+        </w:rPr>
         <w:t xml:space="preserve">Bayes Factor in favour of Model B </w:t>
       </w:r>
       <w:r>
@@ -2797,10 +3663,17 @@
           <w:sz w:val="20"/>
           <w:szCs w:val="20"/>
         </w:rPr>
-        <w:t>= 22.7</w:t>
+        <w:t xml:space="preserve">= </w:t>
+      </w:r>
+      <w:r>
+        <w:rPr>
+          <w:rFonts w:ascii="Times" w:hAnsi="Times"/>
+          <w:sz w:val="20"/>
+          <w:szCs w:val="20"/>
+        </w:rPr>
+        <w:t>91.2</w:t>
       </w:r>
     </w:p>
-    <w:p/>
     <w:p/>
     <w:p/>
     <w:tbl>
@@ -2825,25 +3698,67 @@
       <w:tr>
         <w:tc>
           <w:tcPr>
-            <w:tcW w:w="2928" w:type="dxa"/>
-          </w:tcPr>
-          <w:p>
-            <w:pPr>
-              <w:rPr>
-                <w:rFonts w:ascii="Times" w:hAnsi="Times"/>
-              </w:rPr>
-            </w:pPr>
-            <w:r>
-              <w:rPr>
-                <w:rFonts w:ascii="Times" w:hAnsi="Times"/>
-              </w:rPr>
-              <w:t>Both additional weight and additional cylinders exerted a substantial negative influence on fuel economy.</w:t>
-            </w:r>
-          </w:p>
-        </w:tc>
-        <w:tc>
-          <w:tcPr>
-            <w:tcW w:w="5861" w:type="dxa"/>
+            <w:tcW w:w="2884" w:type="dxa"/>
+          </w:tcPr>
+          <w:p>
+            <w:pPr>
+              <w:rPr>
+                <w:rFonts w:ascii="Times" w:hAnsi="Times"/>
+              </w:rPr>
+            </w:pPr>
+            <w:r>
+              <w:rPr>
+                <w:rFonts w:ascii="Times" w:hAnsi="Times"/>
+              </w:rPr>
+              <w:t>There was substantial evidence that b</w:t>
+            </w:r>
+            <w:r>
+              <w:rPr>
+                <w:rFonts w:ascii="Times" w:hAnsi="Times"/>
+              </w:rPr>
+              <w:t xml:space="preserve">oth </w:t>
+            </w:r>
+            <w:r>
+              <w:rPr>
+                <w:rFonts w:ascii="Times" w:hAnsi="Times"/>
+              </w:rPr>
+              <w:t>number of</w:t>
+            </w:r>
+            <w:r>
+              <w:rPr>
+                <w:rFonts w:ascii="Times" w:hAnsi="Times"/>
+              </w:rPr>
+              <w:t xml:space="preserve"> </w:t>
+            </w:r>
+            <w:r>
+              <w:rPr>
+                <w:rFonts w:ascii="Times" w:hAnsi="Times"/>
+              </w:rPr>
+              <w:t>hours and consistency</w:t>
+            </w:r>
+            <w:r>
+              <w:rPr>
+                <w:rFonts w:ascii="Times" w:hAnsi="Times"/>
+              </w:rPr>
+              <w:t xml:space="preserve"> </w:t>
+            </w:r>
+            <w:r>
+              <w:rPr>
+                <w:rFonts w:ascii="Times" w:hAnsi="Times"/>
+              </w:rPr>
+              <w:t>were a positive influence on grades</w:t>
+            </w:r>
+            <w:r>
+              <w:rPr>
+                <w:rFonts w:ascii="Times" w:hAnsi="Times"/>
+              </w:rPr>
+              <w:t>.</w:t>
+            </w:r>
+          </w:p>
+        </w:tc>
+        <w:tc>
+          <w:tcPr>
+            <w:tcW w:w="5723" w:type="dxa"/>
           </w:tcPr>
           <w:p>
             <w:pPr>
@@ -3040,7 +3955,7 @@
         </w:tc>
         <w:tc>
           <w:tcPr>
-            <w:tcW w:w="237" w:type="dxa"/>
+            <w:tcW w:w="419" w:type="dxa"/>
           </w:tcPr>
           <w:p>
             <w:pPr>
@@ -3084,7 +3999,7 @@
       <w:tr>
         <w:tc>
           <w:tcPr>
-            <w:tcW w:w="2928" w:type="dxa"/>
+            <w:tcW w:w="2884" w:type="dxa"/>
           </w:tcPr>
           <w:p>
             <w:pPr>
@@ -3097,13 +4012,61 @@
               <w:rPr>
                 <w:rFonts w:ascii="Times" w:hAnsi="Times"/>
               </w:rPr>
-              <w:t>Given these data—model B was 22 times more probable than model A, suggesting weight and cylinders are independent predictors of economy.</w:t>
-            </w:r>
-          </w:p>
-        </w:tc>
-        <w:tc>
-          <w:tcPr>
-            <w:tcW w:w="5861" w:type="dxa"/>
+              <w:t xml:space="preserve">Given </w:t>
+            </w:r>
+            <w:r>
+              <w:rPr>
+                <w:rFonts w:ascii="Times" w:hAnsi="Times"/>
+              </w:rPr>
+              <w:t>our</w:t>
+            </w:r>
+            <w:r>
+              <w:rPr>
+                <w:rFonts w:ascii="Times" w:hAnsi="Times"/>
+              </w:rPr>
+              <w:t xml:space="preserve"> data—model B was </w:t>
+            </w:r>
+            <w:r>
+              <w:rPr>
+                <w:rFonts w:ascii="Times" w:hAnsi="Times"/>
+              </w:rPr>
+              <w:t>91</w:t>
+            </w:r>
+            <w:r>
+              <w:rPr>
+                <w:rFonts w:ascii="Times" w:hAnsi="Times"/>
+              </w:rPr>
+              <w:t xml:space="preserve"> times more probable than model A, suggesting </w:t>
+            </w:r>
+            <w:r>
+              <w:rPr>
+                <w:rFonts w:ascii="Times" w:hAnsi="Times"/>
+              </w:rPr>
+              <w:t xml:space="preserve">that work hours and consistency of work are </w:t>
+            </w:r>
+            <w:r>
+              <w:rPr>
+                <w:rFonts w:ascii="Times" w:hAnsi="Times"/>
+              </w:rPr>
+              <w:t xml:space="preserve">independent predictors of </w:t>
+            </w:r>
+            <w:r>
+              <w:rPr>
+                <w:rFonts w:ascii="Times" w:hAnsi="Times"/>
+              </w:rPr>
+              <w:t>grades</w:t>
+            </w:r>
+            <w:r>
+              <w:rPr>
+                <w:rFonts w:ascii="Times" w:hAnsi="Times"/>
+              </w:rPr>
+              <w:t>.</w:t>
+            </w:r>
+          </w:p>
+        </w:tc>
+        <w:tc>
+          <w:tcPr>
+            <w:tcW w:w="5723" w:type="dxa"/>
           </w:tcPr>
           <w:p>
             <w:pPr>
@@ -3144,7 +4107,7 @@
         </w:tc>
         <w:tc>
           <w:tcPr>
-            <w:tcW w:w="237" w:type="dxa"/>
+            <w:tcW w:w="419" w:type="dxa"/>
           </w:tcPr>
           <w:p>
             <w:pPr>
@@ -3162,110 +4125,6 @@
                 <w:szCs w:val="20"/>
               </w:rPr>
               <w:t>10</w:t>
-            </w:r>
-          </w:p>
-        </w:tc>
-      </w:tr>
-      <w:tr>
-        <w:tc>
-          <w:tcPr>
-            <w:tcW w:w="2928" w:type="dxa"/>
-          </w:tcPr>
-          <w:p>
-            <w:pPr>
-              <w:rPr>
-                <w:rFonts w:ascii="Times" w:hAnsi="Times"/>
-              </w:rPr>
-            </w:pPr>
-            <w:r>
-              <w:rPr>
-                <w:rFonts w:ascii="Times" w:hAnsi="Times"/>
-              </w:rPr>
-              <w:t>Diagnostic plots for model B did not indicate any problems with model fit or violations of assumptions.</w:t>
-            </w:r>
-          </w:p>
-        </w:tc>
-        <w:tc>
-          <w:tcPr>
-            <w:tcW w:w="5861" w:type="dxa"/>
-          </w:tcPr>
-          <w:p>
-            <w:pPr>
-              <w:tabs>
-                <w:tab w:val="left" w:pos="560"/>
-                <w:tab w:val="left" w:pos="1120"/>
-                <w:tab w:val="left" w:pos="1680"/>
-                <w:tab w:val="left" w:pos="2240"/>
-                <w:tab w:val="left" w:pos="2800"/>
-                <w:tab w:val="left" w:pos="3360"/>
-                <w:tab w:val="left" w:pos="3920"/>
-                <w:tab w:val="left" w:pos="4480"/>
-                <w:tab w:val="left" w:pos="5040"/>
-                <w:tab w:val="left" w:pos="5600"/>
-                <w:tab w:val="left" w:pos="6160"/>
-                <w:tab w:val="left" w:pos="6720"/>
-              </w:tabs>
-              <w:autoSpaceDE w:val="0"/>
-              <w:autoSpaceDN w:val="0"/>
-              <w:adjustRightInd w:val="0"/>
-              <w:spacing w:afterLines="120" w:after="288"/>
-              <w:rPr>
-                <w:rFonts w:asciiTheme="majorHAnsi" w:hAnsiTheme="majorHAnsi" w:cstheme="majorHAnsi"/>
-                <w:color w:val="000000"/>
-                <w:sz w:val="20"/>
-                <w:szCs w:val="20"/>
-              </w:rPr>
-            </w:pPr>
-            <w:r>
-              <w:rPr>
-                <w:rFonts w:asciiTheme="majorHAnsi" w:hAnsiTheme="majorHAnsi" w:cstheme="majorHAnsi"/>
-                <w:color w:val="000000"/>
-                <w:sz w:val="20"/>
-                <w:szCs w:val="20"/>
-              </w:rPr>
-              <w:t>This sentence would often be omitted (and simply assumed) in real articles, especially so in short reports. Either way, I suggest that code for diagnostics checks should be included in the data analysis code and shared with the publication.</w:t>
-            </w:r>
-          </w:p>
-        </w:tc>
-        <w:tc>
-          <w:tcPr>
-            <w:tcW w:w="237" w:type="dxa"/>
-          </w:tcPr>
-          <w:p>
-            <w:pPr>
-              <w:tabs>
-                <w:tab w:val="left" w:pos="560"/>
-                <w:tab w:val="left" w:pos="1120"/>
-                <w:tab w:val="left" w:pos="1680"/>
-                <w:tab w:val="left" w:pos="2240"/>
-                <w:tab w:val="left" w:pos="2800"/>
-                <w:tab w:val="left" w:pos="3360"/>
-                <w:tab w:val="left" w:pos="3920"/>
-                <w:tab w:val="left" w:pos="4480"/>
-                <w:tab w:val="left" w:pos="5040"/>
-                <w:tab w:val="left" w:pos="5600"/>
-                <w:tab w:val="left" w:pos="6160"/>
-                <w:tab w:val="left" w:pos="6720"/>
-              </w:tabs>
-              <w:autoSpaceDE w:val="0"/>
-              <w:autoSpaceDN w:val="0"/>
-              <w:adjustRightInd w:val="0"/>
-              <w:spacing w:afterLines="120" w:after="288"/>
-              <w:rPr>
-                <w:rFonts w:asciiTheme="majorHAnsi" w:hAnsiTheme="majorHAnsi" w:cstheme="majorHAnsi"/>
-                <w:color w:val="000000"/>
-                <w:sz w:val="20"/>
-                <w:szCs w:val="20"/>
-              </w:rPr>
-            </w:pPr>
-            <w:r>
-              <w:rPr>
-                <w:rFonts w:asciiTheme="majorHAnsi" w:hAnsiTheme="majorHAnsi" w:cstheme="majorHAnsi"/>
-                <w:color w:val="000000"/>
-                <w:sz w:val="20"/>
-                <w:szCs w:val="20"/>
-              </w:rPr>
-              <w:t>11</w:t>
             </w:r>
           </w:p>
         </w:tc>
@@ -3355,13 +4214,7 @@
               <w:rPr>
                 <w:rFonts w:ascii="Times" w:hAnsi="Times"/>
               </w:rPr>
-              <w:t>As expected, we foun</w:t>
-            </w:r>
-            <w:r>
-              <w:rPr>
-                <w:rFonts w:ascii="Times" w:hAnsi="Times"/>
-              </w:rPr>
-              <w:t>d</w:t>
+              <w:t>As expected, we found</w:t>
             </w:r>
             <w:r>
               <w:rPr>
@@ -3690,7 +4543,7 @@
 </file>
 
 <file path=word/numbering.xml><?xml version="1.0" encoding="utf-8"?>
-<w:numbering xmlns:wpc="http://schemas.microsoft.com/office/word/2010/wordprocessingCanvas" xmlns:cx="http://schemas.microsoft.com/office/drawing/2014/chartex" xmlns:cx1="http://schemas.microsoft.com/office/drawing/2015/9/8/chartex" xmlns:cx2="http://schemas.microsoft.com/office/drawing/2015/10/21/chartex" xmlns:cx3="http://schemas.microsoft.com/office/drawing/2016/5/9/chartex" xmlns:cx4="http://schemas.microsoft.com/office/drawing/2016/5/10/chartex" xmlns:cx5="http://schemas.microsoft.com/office/drawing/2016/5/11/chartex" xmlns:cx6="http://schemas.microsoft.com/office/drawing/2016/5/12/chartex" xmlns:cx7="http://schemas.microsoft.com/office/drawing/2016/5/13/chartex" xmlns:cx8="http://schemas.microsoft.com/office/drawing/2016/5/14/chartex" xmlns:mc="http://schemas.openxmlformats.org/markup-compatibility/2006" xmlns:aink="http://schemas.microsoft.com/office/drawing/2016/ink" xmlns:am3d="http://schemas.microsoft.com/office/drawing/2017/model3d" xmlns:o="urn:schemas-microsoft-com:office:office" xmlns:oel="http://schemas.microsoft.com/office/2019/extlst" xmlns:r="http://schemas.openxmlformats.org/officeDocument/2006/relationships" xmlns:m="http://schemas.openxmlformats.org/officeDocument/2006/math" xmlns:v="urn:schemas-microsoft-com:vml" xmlns:wp14="http://schemas.microsoft.com/office/word/2010/wordprocessingDrawing" xmlns:wp="http://schemas.openxmlformats.org/drawingml/2006/wordprocessingDrawing" xmlns:w10="urn:schemas-microsoft-com:office:word" xmlns:w="http://schemas.openxmlformats.org/wordprocessingml/2006/main" xmlns:w14="http://schemas.microsoft.com/office/word/2010/wordml" xmlns:w15="http://schemas.microsoft.com/office/word/2012/wordml" xmlns:w16cex="http://schemas.microsoft.com/office/word/2018/wordml/cex" xmlns:w16cid="http://schemas.microsoft.com/office/word/2016/wordml/cid" xmlns:w16="http://schemas.microsoft.com/office/word/2018/wordml" xmlns:w16sdtdh="http://schemas.microsoft.com/office/word/2020/wordml/sdtdatahash" xmlns:w16se="http://schemas.microsoft.com/office/word/2015/wordml/symex" xmlns:wpg="http://schemas.microsoft.com/office/word/2010/wordprocessingGroup" xmlns:wpi="http://schemas.microsoft.com/office/word/2010/wordprocessingInk" xmlns:wne="http://schemas.microsoft.com/office/word/2006/wordml" xmlns:wps="http://schemas.microsoft.com/office/word/2010/wordprocessingShape" mc:Ignorable="w14 w15 w16se w16cid w16 w16cex w16sdtdh wp14">
+<w:numbering xmlns:wpc="http://schemas.microsoft.com/office/word/2010/wordprocessingCanvas" xmlns:cx="http://schemas.microsoft.com/office/drawing/2014/chartex" xmlns:cx1="http://schemas.microsoft.com/office/drawing/2015/9/8/chartex" xmlns:cx2="http://schemas.microsoft.com/office/drawing/2015/10/21/chartex" xmlns:cx3="http://schemas.microsoft.com/office/drawing/2016/5/9/chartex" xmlns:cx4="http://schemas.microsoft.com/office/drawing/2016/5/10/chartex" xmlns:cx5="http://schemas.microsoft.com/office/drawing/2016/5/11/chartex" xmlns:cx6="http://schemas.microsoft.com/office/drawing/2016/5/12/chartex" xmlns:cx7="http://schemas.microsoft.com/office/drawing/2016/5/13/chartex" xmlns:cx8="http://schemas.microsoft.com/office/drawing/2016/5/14/chartex" xmlns:mc="http://schemas.openxmlformats.org/markup-compatibility/2006" xmlns:aink="http://schemas.microsoft.com/office/drawing/2016/ink" xmlns:am3d="http://schemas.microsoft.com/office/drawing/2017/model3d" xmlns:o="urn:schemas-microsoft-com:office:office" xmlns:r="http://schemas.openxmlformats.org/officeDocument/2006/relationships" xmlns:m="http://schemas.openxmlformats.org/officeDocument/2006/math" xmlns:v="urn:schemas-microsoft-com:vml" xmlns:wp14="http://schemas.microsoft.com/office/word/2010/wordprocessingDrawing" xmlns:wp="http://schemas.openxmlformats.org/drawingml/2006/wordprocessingDrawing" xmlns:w10="urn:schemas-microsoft-com:office:word" xmlns:w="http://schemas.openxmlformats.org/wordprocessingml/2006/main" xmlns:w14="http://schemas.microsoft.com/office/word/2010/wordml" xmlns:w15="http://schemas.microsoft.com/office/word/2012/wordml" xmlns:w16cex="http://schemas.microsoft.com/office/word/2018/wordml/cex" xmlns:w16cid="http://schemas.microsoft.com/office/word/2016/wordml/cid" xmlns:w16="http://schemas.microsoft.com/office/word/2018/wordml" xmlns:w16sdtdh="http://schemas.microsoft.com/office/word/2020/wordml/sdtdatahash" xmlns:w16se="http://schemas.microsoft.com/office/word/2015/wordml/symex" xmlns:wpg="http://schemas.microsoft.com/office/word/2010/wordprocessingGroup" xmlns:wpi="http://schemas.microsoft.com/office/word/2010/wordprocessingInk" xmlns:wne="http://schemas.microsoft.com/office/word/2006/wordml" xmlns:wps="http://schemas.microsoft.com/office/word/2010/wordprocessingShape" mc:Ignorable="w14 w15 w16se w16cid w16 w16cex w16sdtdh wp14">
   <w:abstractNum w:abstractNumId="0" w15:restartNumberingAfterBreak="0">
     <w:nsid w:val="47193D4A"/>
     <w:multiLevelType w:val="hybridMultilevel"/>
@@ -3780,7 +4633,7 @@
       </w:pPr>
     </w:lvl>
   </w:abstractNum>
-  <w:num w:numId="1" w16cid:durableId="335348026">
+  <w:num w:numId="1">
     <w:abstractNumId w:val="0"/>
   </w:num>
 </w:numbering>
@@ -4184,7 +5037,6 @@
   <w:style w:type="character" w:default="1" w:styleId="DefaultParagraphFont">
     <w:name w:val="Default Paragraph Font"/>
     <w:uiPriority w:val="1"/>
-    <w:semiHidden/>
     <w:unhideWhenUsed/>
   </w:style>
   <w:style w:type="table" w:default="1" w:styleId="TableNormal">
@@ -4643,4 +5495,16 @@
     </a:ext>
   </a:extLst>
 </a:theme>
+</file>
+
+<file path=customXml/item1.xml><?xml version="1.0" encoding="utf-8"?>
+<b:Sources xmlns:b="http://schemas.openxmlformats.org/officeDocument/2006/bibliography" xmlns="http://schemas.openxmlformats.org/officeDocument/2006/bibliography" SelectedStyle="/APASixthEditionOfficeOnline.xsl" StyleName="APA" Version="6"/>
+</file>
+
+<file path=customXml/itemProps1.xml><?xml version="1.0" encoding="utf-8"?>
+<ds:datastoreItem xmlns:ds="http://schemas.openxmlformats.org/officeDocument/2006/customXml" ds:itemID="{3A3CEDAC-0671-A547-8A4F-B900BA0172A4}">
+  <ds:schemaRefs>
+    <ds:schemaRef ds:uri="http://schemas.openxmlformats.org/officeDocument/2006/bibliography"/>
+  </ds:schemaRefs>
+</ds:datastoreItem>
 </file>
</xml_diff>